<commit_message>
Se modifica script para que pueda recibir imagenes desde la interfaz, y también el número de radicado
</commit_message>
<xml_diff>
--- a/No_cumple_habilitante_b.docx
+++ b/No_cumple_habilitante_b.docx
@@ -228,7 +228,23 @@
           <w:rFonts w:ascii="Arial Narrow" w:hAnsi="Arial Narrow" w:cs="Arial"/>
           <w:bCs/>
         </w:rPr>
-        <w:t>{{Celular}} – {{CelularAlterno}}</w:t>
+        <w:t>{{Celular}} – {{</w:t>
+      </w:r>
+      <w:proofErr w:type="spellStart"/>
+      <w:r>
+        <w:rPr>
+          <w:rFonts w:ascii="Arial Narrow" w:hAnsi="Arial Narrow" w:cs="Arial"/>
+          <w:bCs/>
+        </w:rPr>
+        <w:t>CelularAlterno</w:t>
+      </w:r>
+      <w:proofErr w:type="spellEnd"/>
+      <w:r>
+        <w:rPr>
+          <w:rFonts w:ascii="Arial Narrow" w:hAnsi="Arial Narrow" w:cs="Arial"/>
+          <w:bCs/>
+        </w:rPr>
+        <w:t>}}</w:t>
       </w:r>
     </w:p>
     <w:p>
@@ -360,20 +376,25 @@
         </w:rPr>
         <w:t>N°</w:t>
       </w:r>
+      <w:bookmarkStart w:id="0" w:name="_GoBack"/>
+      <w:bookmarkEnd w:id="0"/>
+      <w:r>
+        <w:rPr>
+          <w:rFonts w:ascii="Arial Narrow" w:hAnsi="Arial Narrow" w:cs="Arial"/>
+          <w:bCs/>
+          <w:color w:val="000000"/>
+          <w:kern w:val="0"/>
+          <w:lang w:eastAsia="es-CO"/>
+          <w14:ligatures w14:val="none"/>
+        </w:rPr>
+        <w:t>{{radicado}}</w:t>
+      </w:r>
       <w:r>
         <w:rPr>
           <w:rFonts w:ascii="Arial Narrow" w:hAnsi="Arial Narrow" w:cs="Arial"/>
           <w:bCs/>
           <w:lang w:eastAsia="es-CO"/>
         </w:rPr>
-        <w:t>2025-1217948-1</w:t>
-      </w:r>
-      <w:r>
-        <w:rPr>
-          <w:rFonts w:ascii="Arial Narrow" w:hAnsi="Arial Narrow" w:cs="Arial"/>
-          <w:bCs/>
-          <w:lang w:eastAsia="es-CO"/>
-        </w:rPr>
         <w:t>,</w:t>
       </w:r>
       <w:r>
@@ -417,7 +438,25 @@
           <w:color w:val="000000"/>
           <w:lang w:eastAsia="es-CO"/>
         </w:rPr>
-        <w:t xml:space="preserve">Usted se presentó al Programa Único de Acceso y Permanencia – PUAP, en la línea de créditos condonables de pregrado en la fuente de financiación de </w:t>
+        <w:t xml:space="preserve">Usted se presentó al Programa Único de Acceso y Permanencia – PUAP, en la línea de créditos </w:t>
+      </w:r>
+      <w:proofErr w:type="spellStart"/>
+      <w:r>
+        <w:rPr>
+          <w:rFonts w:ascii="Arial Narrow" w:hAnsi="Arial Narrow" w:cs="Arial"/>
+          <w:color w:val="000000"/>
+          <w:lang w:eastAsia="es-CO"/>
+        </w:rPr>
+        <w:t>condonables</w:t>
+      </w:r>
+      <w:proofErr w:type="spellEnd"/>
+      <w:r>
+        <w:rPr>
+          <w:rFonts w:ascii="Arial Narrow" w:hAnsi="Arial Narrow" w:cs="Arial"/>
+          <w:color w:val="000000"/>
+          <w:lang w:eastAsia="es-CO"/>
+        </w:rPr>
+        <w:t xml:space="preserve"> de pregrado en la fuente de financiación de </w:t>
       </w:r>
       <w:r>
         <w:rPr>
@@ -775,7 +814,27 @@
           <w:sz w:val="24"/>
           <w:szCs w:val="24"/>
         </w:rPr>
-        <w:t>Por medio de la cual se realiza la apertura de convocatoria para la línea de crédito condonable pregrado del Programa Único de Acceso y Permanencia en la educación postsecundaria - PUAP, convocatoria 2025-2”.</w:t>
+        <w:t xml:space="preserve">Por medio de la cual se realiza la apertura de convocatoria para la línea de crédito </w:t>
+      </w:r>
+      <w:proofErr w:type="spellStart"/>
+      <w:r>
+        <w:rPr>
+          <w:rFonts w:ascii="Arial Narrow" w:hAnsi="Arial Narrow" w:cs="Arial"/>
+          <w:i/>
+          <w:sz w:val="24"/>
+          <w:szCs w:val="24"/>
+        </w:rPr>
+        <w:t>condonable</w:t>
+      </w:r>
+      <w:proofErr w:type="spellEnd"/>
+      <w:r>
+        <w:rPr>
+          <w:rFonts w:ascii="Arial Narrow" w:hAnsi="Arial Narrow" w:cs="Arial"/>
+          <w:i/>
+          <w:sz w:val="24"/>
+          <w:szCs w:val="24"/>
+        </w:rPr>
+        <w:t xml:space="preserve"> pregrado del Programa Único de Acceso y Permanencia en la educación postsecundaria - PUAP, convocatoria 2025-2”.</w:t>
       </w:r>
     </w:p>
     <w:p>
@@ -825,7 +884,27 @@
           <w:sz w:val="24"/>
           <w:szCs w:val="24"/>
         </w:rPr>
-        <w:t>Por medio de la cual se establecen los puntos de corte, para la línea de créditos condonables pregrado del Programa Único de Acceso y Permanencia en la educación postsecundaria - PUAP, convocatoria 2025-2”</w:t>
+        <w:t xml:space="preserve">Por medio de la cual se establecen los puntos de corte, para la línea de créditos </w:t>
+      </w:r>
+      <w:proofErr w:type="spellStart"/>
+      <w:r>
+        <w:rPr>
+          <w:rFonts w:ascii="Arial Narrow" w:hAnsi="Arial Narrow" w:cs="Arial"/>
+          <w:i/>
+          <w:sz w:val="24"/>
+          <w:szCs w:val="24"/>
+        </w:rPr>
+        <w:t>condonables</w:t>
+      </w:r>
+      <w:proofErr w:type="spellEnd"/>
+      <w:r>
+        <w:rPr>
+          <w:rFonts w:ascii="Arial Narrow" w:hAnsi="Arial Narrow" w:cs="Arial"/>
+          <w:i/>
+          <w:sz w:val="24"/>
+          <w:szCs w:val="24"/>
+        </w:rPr>
+        <w:t xml:space="preserve"> pregrado del Programa Único de Acceso y Permanencia en la educación postsecundaria - PUAP, convocatoria 2025-2”</w:t>
       </w:r>
       <w:r>
         <w:rPr>
@@ -936,6 +1015,7 @@
         </w:rPr>
         <w:t>{{</w:t>
       </w:r>
+      <w:proofErr w:type="spellStart"/>
       <w:r>
         <w:rPr>
           <w:rFonts w:ascii="Arial Narrow" w:hAnsi="Arial Narrow" w:cs="Arial"/>
@@ -946,6 +1026,7 @@
         </w:rPr>
         <w:t>DepNacimineto</w:t>
       </w:r>
+      <w:proofErr w:type="spellEnd"/>
       <w:r>
         <w:rPr>
           <w:rFonts w:ascii="Arial Narrow" w:hAnsi="Arial Narrow" w:cs="Arial"/>
@@ -993,6 +1074,7 @@
         </w:rPr>
         <w:t>{{</w:t>
       </w:r>
+      <w:proofErr w:type="spellStart"/>
       <w:r>
         <w:rPr>
           <w:rFonts w:ascii="Arial Narrow" w:hAnsi="Arial Narrow" w:cs="Arial"/>
@@ -1003,6 +1085,7 @@
         </w:rPr>
         <w:t>MunNacimiento</w:t>
       </w:r>
+      <w:proofErr w:type="spellEnd"/>
       <w:r>
         <w:rPr>
           <w:rFonts w:ascii="Arial Narrow" w:hAnsi="Arial Narrow" w:cs="Arial"/>
@@ -1050,6 +1133,7 @@
         </w:rPr>
         <w:t>{{</w:t>
       </w:r>
+      <w:proofErr w:type="spellStart"/>
       <w:r>
         <w:rPr>
           <w:rFonts w:ascii="Arial Narrow" w:hAnsi="Arial Narrow" w:cs="Arial"/>
@@ -1060,6 +1144,7 @@
         </w:rPr>
         <w:t>DepResidencia</w:t>
       </w:r>
+      <w:proofErr w:type="spellEnd"/>
       <w:r>
         <w:rPr>
           <w:rFonts w:ascii="Arial Narrow" w:hAnsi="Arial Narrow" w:cs="Arial"/>
@@ -1107,6 +1192,7 @@
         </w:rPr>
         <w:t>{{</w:t>
       </w:r>
+      <w:proofErr w:type="spellStart"/>
       <w:r>
         <w:rPr>
           <w:rFonts w:ascii="Arial Narrow" w:hAnsi="Arial Narrow" w:cs="Arial"/>
@@ -1117,6 +1203,7 @@
         </w:rPr>
         <w:t>MunResidencia</w:t>
       </w:r>
+      <w:proofErr w:type="spellEnd"/>
       <w:r>
         <w:rPr>
           <w:rFonts w:ascii="Arial Narrow" w:hAnsi="Arial Narrow" w:cs="Arial"/>
@@ -1164,6 +1251,7 @@
         </w:rPr>
         <w:t>{{</w:t>
       </w:r>
+      <w:proofErr w:type="spellStart"/>
       <w:r>
         <w:rPr>
           <w:rFonts w:ascii="Arial Narrow" w:hAnsi="Arial Narrow" w:cs="Arial"/>
@@ -1174,6 +1262,7 @@
         </w:rPr>
         <w:t>TiempoDistrito</w:t>
       </w:r>
+      <w:proofErr w:type="spellEnd"/>
       <w:r>
         <w:rPr>
           <w:rFonts w:ascii="Arial Narrow" w:hAnsi="Arial Narrow" w:cs="Arial"/>
@@ -1335,6 +1424,7 @@
         </w:rPr>
         <w:t>{{</w:t>
       </w:r>
+      <w:proofErr w:type="spellStart"/>
       <w:r>
         <w:rPr>
           <w:rFonts w:ascii="Arial Narrow" w:hAnsi="Arial Narrow" w:cs="Arial"/>
@@ -1345,6 +1435,7 @@
         </w:rPr>
         <w:t>TiempoComuna</w:t>
       </w:r>
+      <w:proofErr w:type="spellEnd"/>
       <w:r>
         <w:rPr>
           <w:rFonts w:ascii="Arial Narrow" w:hAnsi="Arial Narrow" w:cs="Arial"/>
@@ -1392,6 +1483,7 @@
         </w:rPr>
         <w:t>{{</w:t>
       </w:r>
+      <w:proofErr w:type="spellStart"/>
       <w:r>
         <w:rPr>
           <w:rFonts w:ascii="Arial Narrow" w:hAnsi="Arial Narrow" w:cs="Arial"/>
@@ -1402,6 +1494,7 @@
         </w:rPr>
         <w:t>Direccion</w:t>
       </w:r>
+      <w:proofErr w:type="spellEnd"/>
       <w:r>
         <w:rPr>
           <w:rFonts w:ascii="Arial Narrow" w:hAnsi="Arial Narrow" w:cs="Arial"/>
@@ -1449,6 +1542,7 @@
         </w:rPr>
         <w:t>{{</w:t>
       </w:r>
+      <w:proofErr w:type="spellStart"/>
       <w:r>
         <w:rPr>
           <w:rFonts w:ascii="Arial Narrow" w:hAnsi="Arial Narrow" w:cs="Arial"/>
@@ -1459,6 +1553,7 @@
         </w:rPr>
         <w:t>OrientacionSexual</w:t>
       </w:r>
+      <w:proofErr w:type="spellEnd"/>
       <w:r>
         <w:rPr>
           <w:rFonts w:ascii="Arial Narrow" w:hAnsi="Arial Narrow" w:cs="Arial"/>
@@ -1506,6 +1601,7 @@
         </w:rPr>
         <w:t>{{</w:t>
       </w:r>
+      <w:proofErr w:type="spellStart"/>
       <w:r>
         <w:rPr>
           <w:rFonts w:ascii="Arial Narrow" w:hAnsi="Arial Narrow" w:cs="Arial"/>
@@ -1516,6 +1612,7 @@
         </w:rPr>
         <w:t>IdentidadGenero</w:t>
       </w:r>
+      <w:proofErr w:type="spellEnd"/>
       <w:r>
         <w:rPr>
           <w:rFonts w:ascii="Arial Narrow" w:hAnsi="Arial Narrow" w:cs="Arial"/>
@@ -1551,67 +1648,192 @@
           <w:bdr w:val="none" w:sz="0" w:space="0" w:color="auto" w:frame="1"/>
         </w:rPr>
       </w:pPr>
-      <w:bookmarkStart w:id="0" w:name="_GoBack"/>
-      <w:bookmarkEnd w:id="0"/>
     </w:p>
     <w:p>
       <w:pPr>
         <w:jc w:val="center"/>
         <w:rPr>
           <w:rFonts w:ascii="Arial Narrow" w:hAnsi="Arial Narrow" w:cs="Arial"/>
-          <w:bdr w:val="none" w:sz="0" w:space="0" w:color="auto" w:frame="1"/>
-        </w:rPr>
-      </w:pPr>
-      <w:r>
-        <w:rPr>
-          <w:rFonts w:ascii="Arial Narrow" w:hAnsi="Arial Narrow" w:cs="Arial"/>
           <w:noProof/>
           <w:bdr w:val="none" w:sz="0" w:space="0" w:color="auto" w:frame="1"/>
           <w:lang w:eastAsia="es-CO"/>
         </w:rPr>
+      </w:pPr>
+    </w:p>
+    <w:p>
+      <w:pPr>
+        <w:jc w:val="center"/>
+        <w:rPr>
+          <w:rFonts w:ascii="Arial Narrow" w:hAnsi="Arial Narrow" w:cs="Arial"/>
+          <w:noProof/>
+          <w:bdr w:val="none" w:sz="0" w:space="0" w:color="auto" w:frame="1"/>
+          <w:lang w:eastAsia="es-CO"/>
+        </w:rPr>
+      </w:pPr>
+    </w:p>
+    <w:p>
+      <w:pPr>
+        <w:jc w:val="center"/>
+        <w:rPr>
+          <w:rFonts w:ascii="Arial Narrow" w:hAnsi="Arial Narrow" w:cs="Arial"/>
+          <w:noProof/>
+          <w:bdr w:val="none" w:sz="0" w:space="0" w:color="auto" w:frame="1"/>
+          <w:lang w:eastAsia="es-CO"/>
+        </w:rPr>
+      </w:pPr>
+    </w:p>
+    <w:p>
+      <w:pPr>
+        <w:jc w:val="center"/>
+        <w:rPr>
+          <w:rFonts w:ascii="Arial Narrow" w:hAnsi="Arial Narrow" w:cs="Arial"/>
+          <w:noProof/>
+          <w:bdr w:val="none" w:sz="0" w:space="0" w:color="auto" w:frame="1"/>
+          <w:lang w:eastAsia="es-CO"/>
+        </w:rPr>
+      </w:pPr>
+    </w:p>
+    <w:p>
+      <w:pPr>
+        <w:jc w:val="center"/>
+        <w:rPr>
+          <w:rFonts w:ascii="Arial Narrow" w:hAnsi="Arial Narrow" w:cs="Arial"/>
+          <w:noProof/>
+          <w:bdr w:val="none" w:sz="0" w:space="0" w:color="auto" w:frame="1"/>
+          <w:lang w:eastAsia="es-CO"/>
+        </w:rPr>
+      </w:pPr>
+    </w:p>
+    <w:p>
+      <w:pPr>
+        <w:jc w:val="center"/>
+        <w:rPr>
+          <w:rFonts w:ascii="Arial Narrow" w:hAnsi="Arial Narrow" w:cs="Arial"/>
+          <w:noProof/>
+          <w:bdr w:val="none" w:sz="0" w:space="0" w:color="auto" w:frame="1"/>
+          <w:lang w:eastAsia="es-CO"/>
+        </w:rPr>
+      </w:pPr>
+    </w:p>
+    <w:p>
+      <w:pPr>
+        <w:jc w:val="center"/>
+        <w:rPr>
+          <w:rFonts w:ascii="Arial Narrow" w:hAnsi="Arial Narrow" w:cs="Arial"/>
+          <w:noProof/>
+          <w:bdr w:val="none" w:sz="0" w:space="0" w:color="auto" w:frame="1"/>
+          <w:lang w:eastAsia="es-CO"/>
+        </w:rPr>
+      </w:pPr>
+    </w:p>
+    <w:p>
+      <w:pPr>
+        <w:jc w:val="center"/>
+        <w:rPr>
+          <w:rFonts w:ascii="Arial Narrow" w:hAnsi="Arial Narrow" w:cs="Arial"/>
+          <w:noProof/>
+          <w:bdr w:val="none" w:sz="0" w:space="0" w:color="auto" w:frame="1"/>
+          <w:lang w:eastAsia="es-CO"/>
+        </w:rPr>
+      </w:pPr>
+    </w:p>
+    <w:p>
+      <w:pPr>
+        <w:jc w:val="center"/>
+        <w:rPr>
+          <w:rFonts w:ascii="Arial Narrow" w:hAnsi="Arial Narrow" w:cs="Arial"/>
+          <w:noProof/>
+          <w:bdr w:val="none" w:sz="0" w:space="0" w:color="auto" w:frame="1"/>
+          <w:lang w:eastAsia="es-CO"/>
+        </w:rPr>
+      </w:pPr>
+    </w:p>
+    <w:p>
+      <w:pPr>
+        <w:jc w:val="center"/>
+        <w:rPr>
+          <w:rFonts w:ascii="Arial Narrow" w:hAnsi="Arial Narrow" w:cs="Arial"/>
+          <w:noProof/>
+          <w:bdr w:val="none" w:sz="0" w:space="0" w:color="auto" w:frame="1"/>
+          <w:lang w:eastAsia="es-CO"/>
+        </w:rPr>
+      </w:pPr>
+    </w:p>
+    <w:p>
+      <w:pPr>
+        <w:jc w:val="center"/>
+        <w:rPr>
+          <w:rFonts w:ascii="Arial Narrow" w:hAnsi="Arial Narrow" w:cs="Arial"/>
+          <w:noProof/>
+          <w:bdr w:val="none" w:sz="0" w:space="0" w:color="auto" w:frame="1"/>
+          <w:lang w:eastAsia="es-CO"/>
+        </w:rPr>
+      </w:pPr>
+    </w:p>
+    <w:p>
+      <w:pPr>
+        <w:jc w:val="center"/>
+        <w:rPr>
+          <w:rFonts w:ascii="Arial Narrow" w:hAnsi="Arial Narrow" w:cs="Arial"/>
+          <w:noProof/>
+          <w:bdr w:val="none" w:sz="0" w:space="0" w:color="auto" w:frame="1"/>
+          <w:lang w:eastAsia="es-CO"/>
+        </w:rPr>
+      </w:pPr>
+    </w:p>
+    <w:p>
+      <w:pPr>
+        <w:jc w:val="center"/>
+        <w:rPr>
+          <w:rFonts w:ascii="Arial Narrow" w:hAnsi="Arial Narrow" w:cs="Arial"/>
+          <w:noProof/>
+          <w:bdr w:val="none" w:sz="0" w:space="0" w:color="auto" w:frame="1"/>
+          <w:lang w:eastAsia="es-CO"/>
+        </w:rPr>
+      </w:pPr>
+    </w:p>
+    <w:p>
+      <w:pPr>
+        <w:jc w:val="center"/>
+        <w:rPr>
+          <w:rFonts w:ascii="Arial Narrow" w:hAnsi="Arial Narrow" w:cs="Arial"/>
+          <w:bdr w:val="none" w:sz="0" w:space="0" w:color="auto" w:frame="1"/>
+        </w:rPr>
+      </w:pPr>
+    </w:p>
+    <w:p>
+      <w:pPr>
+        <w:jc w:val="center"/>
+        <w:rPr>
+          <w:rFonts w:ascii="Arial Narrow" w:hAnsi="Arial Narrow" w:cs="Arial"/>
+          <w:bdr w:val="none" w:sz="0" w:space="0" w:color="auto" w:frame="1"/>
+        </w:rPr>
+      </w:pPr>
+    </w:p>
+    <w:p>
+      <w:pPr>
+        <w:pStyle w:val="Default"/>
+        <w:jc w:val="center"/>
+        <w:rPr>
+          <w:rFonts w:ascii="Arial Narrow" w:hAnsi="Arial Narrow"/>
+          <w:bdr w:val="none" w:sz="0" w:space="0" w:color="auto" w:frame="1"/>
+        </w:rPr>
+      </w:pPr>
+      <w:r>
+        <w:rPr>
+          <w:rFonts w:ascii="Arial Narrow" w:hAnsi="Arial Narrow"/>
+          <w:b/>
+        </w:rPr>
         <w:lastRenderedPageBreak/>
-        <w:drawing>
-          <wp:inline distT="0" distB="0" distL="0" distR="0" wp14:anchorId="428F45B9" wp14:editId="438C2B14">
-            <wp:extent cx="4647062" cy="4385302"/>
-            <wp:effectExtent l="0" t="0" r="1270" b="0"/>
-            <wp:docPr id="1" name="Imagen 1"/>
-            <wp:cNvGraphicFramePr>
-              <a:graphicFrameLocks xmlns:a="http://schemas.openxmlformats.org/drawingml/2006/main" noChangeAspect="1"/>
-            </wp:cNvGraphicFramePr>
-            <a:graphic xmlns:a="http://schemas.openxmlformats.org/drawingml/2006/main">
-              <a:graphicData uri="http://schemas.openxmlformats.org/drawingml/2006/picture">
-                <pic:pic xmlns:pic="http://schemas.openxmlformats.org/drawingml/2006/picture">
-                  <pic:nvPicPr>
-                    <pic:cNvPr id="1" name=""/>
-                    <pic:cNvPicPr/>
-                  </pic:nvPicPr>
-                  <pic:blipFill>
-                    <a:blip r:embed="rId10"/>
-                    <a:stretch>
-                      <a:fillRect/>
-                    </a:stretch>
-                  </pic:blipFill>
-                  <pic:spPr>
-                    <a:xfrm>
-                      <a:off x="0" y="0"/>
-                      <a:ext cx="4654131" cy="4391973"/>
-                    </a:xfrm>
-                    <a:prstGeom prst="rect">
-                      <a:avLst/>
-                    </a:prstGeom>
-                  </pic:spPr>
-                </pic:pic>
-              </a:graphicData>
-            </a:graphic>
-          </wp:inline>
-        </w:drawing>
-      </w:r>
-    </w:p>
-    <w:p>
-      <w:pPr>
-        <w:jc w:val="center"/>
-        <w:rPr>
-          <w:rFonts w:ascii="Arial Narrow" w:hAnsi="Arial Narrow" w:cs="Arial"/>
+        <w:t>{{imagen_1}}</w:t>
+      </w:r>
+    </w:p>
+    <w:p>
+      <w:pPr>
+        <w:pStyle w:val="Default"/>
+        <w:jc w:val="both"/>
+        <w:rPr>
+          <w:rFonts w:ascii="Arial Narrow" w:hAnsi="Arial Narrow"/>
           <w:bdr w:val="none" w:sz="0" w:space="0" w:color="auto" w:frame="1"/>
         </w:rPr>
       </w:pPr>
@@ -1693,7 +1915,23 @@
           <w:rFonts w:ascii="Arial Narrow" w:hAnsi="Arial Narrow"/>
           <w:bdr w:val="none" w:sz="0" w:space="0" w:color="auto" w:frame="1"/>
         </w:rPr>
-        <w:t>y, al no ser parte de la población trans, no le es aplicable la residencia en comuna y en el Distrito de un año.</w:t>
+        <w:t xml:space="preserve">y, al no ser parte de la población </w:t>
+      </w:r>
+      <w:proofErr w:type="spellStart"/>
+      <w:r>
+        <w:rPr>
+          <w:rFonts w:ascii="Arial Narrow" w:hAnsi="Arial Narrow"/>
+          <w:bdr w:val="none" w:sz="0" w:space="0" w:color="auto" w:frame="1"/>
+        </w:rPr>
+        <w:t>trans</w:t>
+      </w:r>
+      <w:proofErr w:type="spellEnd"/>
+      <w:r>
+        <w:rPr>
+          <w:rFonts w:ascii="Arial Narrow" w:hAnsi="Arial Narrow"/>
+          <w:bdr w:val="none" w:sz="0" w:space="0" w:color="auto" w:frame="1"/>
+        </w:rPr>
+        <w:t>, no le es aplicable la residencia en comuna y en el Distrito de un año.</w:t>
       </w:r>
     </w:p>
     <w:p>
@@ -1842,7 +2080,7 @@
         </w:rPr>
         <w:t xml:space="preserve">Finalmente, le reiteramos nuestro interés en brindarle el acompañamiento que usted requiera, en caso de solicitar alguna información adicional, le invitamos a que se comunique con nuestra línea de atención al ciudadano 6044447947, al correo info@sapiencia.gov.co, o que visite nuestra página web </w:t>
       </w:r>
-      <w:hyperlink r:id="rId11" w:history="1">
+      <w:hyperlink r:id="rId10" w:history="1">
         <w:r>
           <w:rPr>
             <w:rStyle w:val="Hipervnculo"/>
@@ -1943,13 +2181,31 @@
           <w:lang w:val="pt-BR"/>
         </w:rPr>
       </w:pPr>
+      <w:proofErr w:type="spellStart"/>
       <w:r>
         <w:rPr>
           <w:rFonts w:ascii="Arial Narrow" w:hAnsi="Arial Narrow" w:cs="Arial"/>
           <w:lang w:val="pt-BR"/>
         </w:rPr>
-        <w:t>Director Técnico de Fondos</w:t>
-      </w:r>
+        <w:t>Director</w:t>
+      </w:r>
+      <w:proofErr w:type="spellEnd"/>
+      <w:r>
+        <w:rPr>
+          <w:rFonts w:ascii="Arial Narrow" w:hAnsi="Arial Narrow" w:cs="Arial"/>
+          <w:lang w:val="pt-BR"/>
+        </w:rPr>
+        <w:t xml:space="preserve"> Técnico de </w:t>
+      </w:r>
+      <w:proofErr w:type="spellStart"/>
+      <w:r>
+        <w:rPr>
+          <w:rFonts w:ascii="Arial Narrow" w:hAnsi="Arial Narrow" w:cs="Arial"/>
+          <w:lang w:val="pt-BR"/>
+        </w:rPr>
+        <w:t>Fondos</w:t>
+      </w:r>
+      <w:proofErr w:type="spellEnd"/>
     </w:p>
     <w:p>
       <w:pPr>
@@ -2221,7 +2477,7 @@
                           </pic:cNvPicPr>
                         </pic:nvPicPr>
                         <pic:blipFill>
-                          <a:blip r:embed="rId12" cstate="print">
+                          <a:blip r:embed="rId11" cstate="print">
                             <a:extLst>
                               <a:ext uri="{28A0092B-C50C-407E-A947-70E740481C1C}">
                                 <a14:useLocalDpi xmlns:a14="http://schemas.microsoft.com/office/drawing/2010/main" val="0"/>
@@ -2298,6 +2554,7 @@
               </w:rPr>
               <w:t xml:space="preserve">Genaro Alfonso </w:t>
             </w:r>
+            <w:proofErr w:type="spellStart"/>
             <w:r>
               <w:rPr>
                 <w:rFonts w:ascii="Arial Narrow" w:hAnsi="Arial Narrow"/>
@@ -2306,7 +2563,18 @@
                 <w:szCs w:val="24"/>
                 <w14:ligatures w14:val="standardContextual"/>
               </w:rPr>
-              <w:t>Aristizabal Echeverri</w:t>
+              <w:t>Aristizabal</w:t>
+            </w:r>
+            <w:proofErr w:type="spellEnd"/>
+            <w:r>
+              <w:rPr>
+                <w:rFonts w:ascii="Arial Narrow" w:hAnsi="Arial Narrow"/>
+                <w:kern w:val="2"/>
+                <w:sz w:val="24"/>
+                <w:szCs w:val="24"/>
+                <w14:ligatures w14:val="standardContextual"/>
+              </w:rPr>
+              <w:t xml:space="preserve"> Echeverri</w:t>
             </w:r>
           </w:p>
           <w:p>
@@ -2390,7 +2658,7 @@
                           </pic:cNvPicPr>
                         </pic:nvPicPr>
                         <pic:blipFill>
-                          <a:blip r:embed="rId13" cstate="print">
+                          <a:blip r:embed="rId12" cstate="print">
                             <a:extLst>
                               <a:ext uri="{28A0092B-C50C-407E-A947-70E740481C1C}">
                                 <a14:useLocalDpi xmlns:a14="http://schemas.microsoft.com/office/drawing/2010/main" val="0"/>
@@ -2465,6 +2733,7 @@
                 <w:szCs w:val="24"/>
                 <w14:ligatures w14:val="standardContextual"/>
               </w:rPr>
+              <w:lastRenderedPageBreak/>
               <w:t xml:space="preserve"> </w:t>
             </w:r>
           </w:p>
@@ -2498,6 +2767,7 @@
                 <w:szCs w:val="24"/>
                 <w14:ligatures w14:val="standardContextual"/>
               </w:rPr>
+              <w:lastRenderedPageBreak/>
               <w:t>Pablo Adolfo Hoyos González</w:t>
             </w:r>
           </w:p>
@@ -2616,8 +2886,8 @@
       </w:pPr>
     </w:p>
     <w:sectPr>
-      <w:headerReference w:type="default" r:id="rId14"/>
-      <w:footerReference w:type="default" r:id="rId15"/>
+      <w:headerReference w:type="default" r:id="rId13"/>
+      <w:footerReference w:type="default" r:id="rId14"/>
       <w:pgSz w:w="12240" w:h="15840"/>
       <w:pgMar w:top="1417" w:right="1041" w:bottom="1417" w:left="1275" w:header="708" w:footer="708" w:gutter="0"/>
       <w:cols w:space="708"/>
@@ -5165,6 +5435,26 @@
 </file>
 
 <file path=customXml/item1.xml><?xml version="1.0" encoding="utf-8"?>
+<?mso-contentType ?>
+<FormTemplates xmlns="http://schemas.microsoft.com/sharepoint/v3/contenttype/forms">
+  <Display>DocumentLibraryForm</Display>
+  <Edit>DocumentLibraryForm</Edit>
+  <New>DocumentLibraryForm</New>
+</FormTemplates>
+</file>
+
+<file path=customXml/item2.xml><?xml version="1.0" encoding="utf-8"?>
+<p:properties xmlns:p="http://schemas.microsoft.com/office/2006/metadata/properties" xmlns:xsi="http://www.w3.org/2001/XMLSchema-instance" xmlns:pc="http://schemas.microsoft.com/office/infopath/2007/PartnerControls">
+  <documentManagement>
+    <TaxCatchAll xmlns="89c07dc6-a914-4a48-b388-dfe830e5bbb3" xsi:nil="true"/>
+    <lcf76f155ced4ddcb4097134ff3c332f xmlns="b3f023d8-5d21-4a64-81dc-e4e2f442a49c">
+      <Terms xmlns="http://schemas.microsoft.com/office/infopath/2007/PartnerControls"/>
+    </lcf76f155ced4ddcb4097134ff3c332f>
+  </documentManagement>
+</p:properties>
+</file>
+
+<file path=customXml/item3.xml><?xml version="1.0" encoding="utf-8"?>
 <ct:contentTypeSchema xmlns:ct="http://schemas.microsoft.com/office/2006/metadata/contentType" xmlns:ma="http://schemas.microsoft.com/office/2006/metadata/properties/metaAttributes" ct:_="" ma:_="" ma:contentTypeName="Documento" ma:contentTypeID="0x010100D9CCCA44E2C99944BAE64B502DE3FD2A" ma:contentTypeVersion="13" ma:contentTypeDescription="Crear nuevo documento." ma:contentTypeScope="" ma:versionID="c5507f6670b0b4d42a0fa109d0574e08">
   <xsd:schema xmlns:xsd="http://www.w3.org/2001/XMLSchema" xmlns:xs="http://www.w3.org/2001/XMLSchema" xmlns:p="http://schemas.microsoft.com/office/2006/metadata/properties" xmlns:ns2="b3f023d8-5d21-4a64-81dc-e4e2f442a49c" xmlns:ns3="89c07dc6-a914-4a48-b388-dfe830e5bbb3" targetNamespace="http://schemas.microsoft.com/office/2006/metadata/properties" ma:root="true" ma:fieldsID="4cb93d8223fe519fc72ded60dfa8c01d" ns2:_="" ns3:_="">
     <xsd:import namespace="b3f023d8-5d21-4a64-81dc-e4e2f442a49c"/>
@@ -5387,31 +5677,7 @@
 </ct:contentTypeSchema>
 </file>
 
-<file path=customXml/item2.xml><?xml version="1.0" encoding="utf-8"?>
-<?mso-contentType ?>
-<FormTemplates xmlns="http://schemas.microsoft.com/sharepoint/v3/contenttype/forms">
-  <Display>DocumentLibraryForm</Display>
-  <Edit>DocumentLibraryForm</Edit>
-  <New>DocumentLibraryForm</New>
-</FormTemplates>
-</file>
-
-<file path=customXml/item3.xml><?xml version="1.0" encoding="utf-8"?>
-<p:properties xmlns:p="http://schemas.microsoft.com/office/2006/metadata/properties" xmlns:xsi="http://www.w3.org/2001/XMLSchema-instance" xmlns:pc="http://schemas.microsoft.com/office/infopath/2007/PartnerControls">
-  <documentManagement>
-    <TaxCatchAll xmlns="89c07dc6-a914-4a48-b388-dfe830e5bbb3" xsi:nil="true"/>
-    <lcf76f155ced4ddcb4097134ff3c332f xmlns="b3f023d8-5d21-4a64-81dc-e4e2f442a49c">
-      <Terms xmlns="http://schemas.microsoft.com/office/infopath/2007/PartnerControls"/>
-    </lcf76f155ced4ddcb4097134ff3c332f>
-  </documentManagement>
-</p:properties>
-</file>
-
 <file path=customXml/itemProps1.xml><?xml version="1.0" encoding="utf-8"?>
-<ds:datastoreItem xmlns:ds="http://schemas.openxmlformats.org/officeDocument/2006/customXml" ds:itemID="{35C456C0-AD31-44B2-835A-7FCDA51A9350}"/>
-</file>
-
-<file path=customXml/itemProps2.xml><?xml version="1.0" encoding="utf-8"?>
 <ds:datastoreItem xmlns:ds="http://schemas.openxmlformats.org/officeDocument/2006/customXml" ds:itemID="{B5303028-1E1D-4329-8F7C-A4173A0F993A}">
   <ds:schemaRefs>
     <ds:schemaRef ds:uri="http://schemas.microsoft.com/sharepoint/v3/contenttype/forms"/>
@@ -5419,19 +5685,32 @@
 </ds:datastoreItem>
 </file>
 
-<file path=customXml/itemProps3.xml><?xml version="1.0" encoding="utf-8"?>
+<file path=customXml/itemProps2.xml><?xml version="1.0" encoding="utf-8"?>
 <ds:datastoreItem xmlns:ds="http://schemas.openxmlformats.org/officeDocument/2006/customXml" ds:itemID="{AAD997A6-A5A0-4F9D-9D70-683CECCE6EDD}">
   <ds:schemaRefs>
-    <ds:schemaRef ds:uri="http://purl.org/dc/dcmitype/"/>
-    <ds:schemaRef ds:uri="http://purl.org/dc/elements/1.1/"/>
     <ds:schemaRef ds:uri="http://schemas.microsoft.com/office/2006/metadata/properties"/>
     <ds:schemaRef ds:uri="http://schemas.microsoft.com/office/infopath/2007/PartnerControls"/>
-    <ds:schemaRef ds:uri="b127fe1b-ab25-4874-9eec-88bcacca93b4"/>
+    <ds:schemaRef ds:uri="89c07dc6-a914-4a48-b388-dfe830e5bbb3"/>
+    <ds:schemaRef ds:uri="b3f023d8-5d21-4a64-81dc-e4e2f442a49c"/>
+  </ds:schemaRefs>
+</ds:datastoreItem>
+</file>
+
+<file path=customXml/itemProps3.xml><?xml version="1.0" encoding="utf-8"?>
+<ds:datastoreItem xmlns:ds="http://schemas.openxmlformats.org/officeDocument/2006/customXml" ds:itemID="{35C456C0-AD31-44B2-835A-7FCDA51A9350}">
+  <ds:schemaRefs>
+    <ds:schemaRef ds:uri="http://schemas.microsoft.com/office/2006/metadata/contentType"/>
+    <ds:schemaRef ds:uri="http://schemas.microsoft.com/office/2006/metadata/properties/metaAttributes"/>
+    <ds:schemaRef ds:uri="http://www.w3.org/2001/XMLSchema"/>
+    <ds:schemaRef ds:uri="http://schemas.microsoft.com/office/2006/metadata/properties"/>
+    <ds:schemaRef ds:uri="b3f023d8-5d21-4a64-81dc-e4e2f442a49c"/>
+    <ds:schemaRef ds:uri="89c07dc6-a914-4a48-b388-dfe830e5bbb3"/>
+    <ds:schemaRef ds:uri="http://schemas.microsoft.com/office/2006/documentManagement/types"/>
+    <ds:schemaRef ds:uri="http://schemas.microsoft.com/office/infopath/2007/PartnerControls"/>
+    <ds:schemaRef ds:uri="http://schemas.openxmlformats.org/package/2006/metadata/core-properties"/>
+    <ds:schemaRef ds:uri="http://purl.org/dc/elements/1.1/"/>
     <ds:schemaRef ds:uri="http://purl.org/dc/terms/"/>
-    <ds:schemaRef ds:uri="http://schemas.microsoft.com/office/2006/documentManagement/types"/>
-    <ds:schemaRef ds:uri="http://schemas.openxmlformats.org/package/2006/metadata/core-properties"/>
-    <ds:schemaRef ds:uri="30cf5c5b-10bf-422b-8f4e-04a70e089a06"/>
-    <ds:schemaRef ds:uri="http://www.w3.org/XML/1998/namespace"/>
+    <ds:schemaRef ds:uri="http://schemas.microsoft.com/internal/obd"/>
   </ds:schemaRefs>
 </ds:datastoreItem>
 </file>
</xml_diff>